<commit_message>
Code & User Manual Update
Updated to be current
</commit_message>
<xml_diff>
--- a/Logs/Manual/Code & User Manual.docx
+++ b/Logs/Manual/Code & User Manual.docx
@@ -89,12 +89,27 @@
     </w:p>
     <w:p>
       <w:r>
-        <w:t>Classes are formatted by building letter in higher case, floor letter in lowercase and door number for example: Invicta, First Floor, 15 = If15.</w:t>
-      </w:r>
-    </w:p>
-    <w:p>
-      <w:r>
-        <w:t>For empty slots in the timetable, we’ve populated it with ‘none’.</w:t>
+        <w:t>Class</w:t>
+      </w:r>
+      <w:r>
+        <w:t xml:space="preserve"> location</w:t>
+      </w:r>
+      <w:r>
+        <w:t>s</w:t>
+      </w:r>
+      <w:r>
+        <w:t xml:space="preserve"> are formatted by building letter in higher case, floor letter in lowercase and door number for example: Invicta, First Floor, 15 = If15.</w:t>
+      </w:r>
+    </w:p>
+    <w:p>
+      <w:r>
+        <w:t>For empty slots in the timetable, we’ve populated it with ‘</w:t>
+      </w:r>
+      <w:r>
+        <w:t>N</w:t>
+      </w:r>
+      <w:r>
+        <w:t>one’.</w:t>
       </w:r>
     </w:p>
     <w:p>
@@ -123,10 +138,10 @@
           <w:noProof/>
         </w:rPr>
         <w:drawing>
-          <wp:inline distT="0" distB="0" distL="0" distR="0" wp14:anchorId="2EAAAABB" wp14:editId="4A49ECE0">
-            <wp:extent cx="5724525" cy="3762375"/>
-            <wp:effectExtent l="0" t="0" r="9525" b="9525"/>
-            <wp:docPr id="4" name="Picture 4"/>
+          <wp:inline distT="0" distB="0" distL="0" distR="0" wp14:anchorId="138FCBD5" wp14:editId="5DC3E4D2">
+            <wp:extent cx="5731510" cy="3223895"/>
+            <wp:effectExtent l="0" t="0" r="2540" b="0"/>
+            <wp:docPr id="3" name="Picture 3"/>
             <wp:cNvGraphicFramePr>
               <a:graphicFrameLocks xmlns:a="http://schemas.openxmlformats.org/drawingml/2006/main" noChangeAspect="1"/>
             </wp:cNvGraphicFramePr>
@@ -134,36 +149,23 @@
               <a:graphicData uri="http://schemas.openxmlformats.org/drawingml/2006/picture">
                 <pic:pic xmlns:pic="http://schemas.openxmlformats.org/drawingml/2006/picture">
                   <pic:nvPicPr>
-                    <pic:cNvPr id="0" name="Picture 3"/>
-                    <pic:cNvPicPr>
-                      <a:picLocks noChangeAspect="1" noChangeArrowheads="1"/>
-                    </pic:cNvPicPr>
+                    <pic:cNvPr id="1" name=""/>
+                    <pic:cNvPicPr/>
                   </pic:nvPicPr>
                   <pic:blipFill>
-                    <a:blip r:embed="rId4">
-                      <a:extLst>
-                        <a:ext uri="{28A0092B-C50C-407E-A947-70E740481C1C}">
-                          <a14:useLocalDpi xmlns:a14="http://schemas.microsoft.com/office/drawing/2010/main" val="0"/>
-                        </a:ext>
-                      </a:extLst>
-                    </a:blip>
-                    <a:srcRect/>
+                    <a:blip r:embed="rId4"/>
                     <a:stretch>
                       <a:fillRect/>
                     </a:stretch>
                   </pic:blipFill>
-                  <pic:spPr bwMode="auto">
+                  <pic:spPr>
                     <a:xfrm>
                       <a:off x="0" y="0"/>
-                      <a:ext cx="5724525" cy="3762375"/>
+                      <a:ext cx="5731510" cy="3223895"/>
                     </a:xfrm>
                     <a:prstGeom prst="rect">
                       <a:avLst/>
                     </a:prstGeom>
-                    <a:noFill/>
-                    <a:ln>
-                      <a:noFill/>
-                    </a:ln>
                   </pic:spPr>
                 </pic:pic>
               </a:graphicData>
@@ -191,8 +193,6 @@
           <w:i/>
         </w:rPr>
       </w:pPr>
-      <w:bookmarkStart w:id="0" w:name="_GoBack"/>
-      <w:bookmarkEnd w:id="0"/>
       <w:r>
         <w:rPr>
           <w:i/>
@@ -209,13 +209,13 @@
         <w:t>surname</w:t>
       </w:r>
       <w:r>
-        <w:t xml:space="preserve">, username, password, password </w:t>
-      </w:r>
-      <w:r>
-        <w:t>encrypted</w:t>
-      </w:r>
-      <w:r>
-        <w:t xml:space="preserve"> letter and group letter. </w:t>
+        <w:t>, username, password</w:t>
+      </w:r>
+      <w:r>
+        <w:t xml:space="preserve"> </w:t>
+      </w:r>
+      <w:r>
+        <w:t xml:space="preserve">and group letter. </w:t>
       </w:r>
     </w:p>
     <w:p>
@@ -235,6 +235,9 @@
       <w:r>
         <w:t>Each User has its own occurrence</w:t>
       </w:r>
+      <w:r>
+        <w:t>, which contains the Children with the User information.</w:t>
+      </w:r>
     </w:p>
     <w:p>
       <w:pPr>
@@ -255,7 +258,7 @@
           <w:noProof/>
         </w:rPr>
         <w:drawing>
-          <wp:inline distT="0" distB="0" distL="0" distR="0" wp14:anchorId="27B729BE" wp14:editId="18379402">
+          <wp:inline distT="0" distB="0" distL="0" distR="0" wp14:anchorId="00D21438" wp14:editId="1A9AA3EC">
             <wp:extent cx="5731510" cy="3223895"/>
             <wp:effectExtent l="0" t="0" r="2540" b="0"/>
             <wp:docPr id="1" name="Picture 1"/>
@@ -291,6 +294,101 @@
         </w:drawing>
       </w:r>
     </w:p>
+    <w:p>
+      <w:r>
+        <w:br w:type="page"/>
+      </w:r>
+    </w:p>
+    <w:p>
+      <w:pPr>
+        <w:rPr>
+          <w:i/>
+        </w:rPr>
+      </w:pPr>
+      <w:r>
+        <w:rPr>
+          <w:i/>
+        </w:rPr>
+        <w:lastRenderedPageBreak/>
+        <w:t xml:space="preserve">Login </w:t>
+      </w:r>
+      <w:r>
+        <w:rPr>
+          <w:i/>
+        </w:rPr>
+        <w:t>Function</w:t>
+      </w:r>
+    </w:p>
+    <w:p>
+      <w:r>
+        <w:t>The user types their username and password into the correct boxes. If both are right, then the user will be logged in. If one or both are wrong, the user will be returned with an error.</w:t>
+      </w:r>
+    </w:p>
+    <w:p>
+      <w:r>
+        <w:t xml:space="preserve">The user may Register new users, but </w:t>
+      </w:r>
+      <w:proofErr w:type="gramStart"/>
+      <w:r>
+        <w:t>at the moment</w:t>
+      </w:r>
+      <w:proofErr w:type="gramEnd"/>
+      <w:r>
+        <w:t xml:space="preserve"> this does not add them to the User Database.XML</w:t>
+      </w:r>
+    </w:p>
+    <w:p>
+      <w:r>
+        <w:rPr>
+          <w:i/>
+        </w:rPr>
+        <w:t>Login Evidence</w:t>
+      </w:r>
+    </w:p>
+    <w:p>
+      <w:r>
+        <w:rPr>
+          <w:noProof/>
+        </w:rPr>
+        <w:drawing>
+          <wp:inline distT="0" distB="0" distL="0" distR="0" wp14:anchorId="279B5238" wp14:editId="05A42E41">
+            <wp:extent cx="5731510" cy="3223895"/>
+            <wp:effectExtent l="0" t="0" r="2540" b="0"/>
+            <wp:docPr id="5" name="Picture 5"/>
+            <wp:cNvGraphicFramePr>
+              <a:graphicFrameLocks xmlns:a="http://schemas.openxmlformats.org/drawingml/2006/main" noChangeAspect="1"/>
+            </wp:cNvGraphicFramePr>
+            <a:graphic xmlns:a="http://schemas.openxmlformats.org/drawingml/2006/main">
+              <a:graphicData uri="http://schemas.openxmlformats.org/drawingml/2006/picture">
+                <pic:pic xmlns:pic="http://schemas.openxmlformats.org/drawingml/2006/picture">
+                  <pic:nvPicPr>
+                    <pic:cNvPr id="1" name=""/>
+                    <pic:cNvPicPr/>
+                  </pic:nvPicPr>
+                  <pic:blipFill>
+                    <a:blip r:embed="rId6"/>
+                    <a:stretch>
+                      <a:fillRect/>
+                    </a:stretch>
+                  </pic:blipFill>
+                  <pic:spPr>
+                    <a:xfrm>
+                      <a:off x="0" y="0"/>
+                      <a:ext cx="5731510" cy="3223895"/>
+                    </a:xfrm>
+                    <a:prstGeom prst="rect">
+                      <a:avLst/>
+                    </a:prstGeom>
+                  </pic:spPr>
+                </pic:pic>
+              </a:graphicData>
+            </a:graphic>
+          </wp:inline>
+        </w:drawing>
+      </w:r>
+      <w:bookmarkStart w:id="0" w:name="_GoBack"/>
+      <w:bookmarkEnd w:id="0"/>
+    </w:p>
     <w:p/>
     <w:p/>
     <w:p>
@@ -330,23 +428,32 @@
         <w:rPr>
           <w:i/>
         </w:rPr>
-        <w:t>Framework</w:t>
-      </w:r>
-      <w:r>
-        <w:rPr>
-          <w:i/>
-        </w:rPr>
-        <w:t xml:space="preserve"> UI:</w:t>
-      </w:r>
-    </w:p>
-    <w:p>
-      <w:r>
-        <w:t>Left side of the program is used to display your timetable with hyperlinks included to guide you on the class location on google maps.</w:t>
-      </w:r>
-    </w:p>
-    <w:p>
-      <w:r>
-        <w:t>Right side of the program is used for users to logout whenever they please. It’s also used for admins to edit, add and remove users and their corresponding timetables onto the database.</w:t>
+        <w:t>UI:</w:t>
+      </w:r>
+    </w:p>
+    <w:p>
+      <w:r>
+        <w:t xml:space="preserve">Left side of the program is used to display </w:t>
+      </w:r>
+      <w:r>
+        <w:t>the</w:t>
+      </w:r>
+      <w:r>
+        <w:t xml:space="preserve"> timetable</w:t>
+      </w:r>
+      <w:r>
+        <w:t>.</w:t>
+      </w:r>
+    </w:p>
+    <w:p>
+      <w:r>
+        <w:t xml:space="preserve">Right side of the program is used for users to </w:t>
+      </w:r>
+      <w:r>
+        <w:t>login</w:t>
+      </w:r>
+      <w:r>
+        <w:t>. It’s also used for admins to edit, add and remove users and their corresponding timetables onto the database.</w:t>
       </w:r>
     </w:p>
     <w:sectPr>

</xml_diff>